<commit_message>
use watson document conversion service read word document
</commit_message>
<xml_diff>
--- a/test/test.docx
+++ b/test/test.docx
@@ -31,8 +31,6 @@
       <w:r>
         <w:t>Title string</w:t>
       </w:r>
-      <w:bookmarkStart w:id="0" w:name="_GoBack"/>
-      <w:bookmarkEnd w:id="0"/>
     </w:p>
     <w:sdt>
       <w:sdtPr>
@@ -100,88 +98,24 @@
         </w:p>
       </w:sdtContent>
     </w:sdt>
-    <w:sdt>
-      <w:sdtPr>
-        <w:id w:val="2091661203"/>
-        <w:placeholder>
-          <w:docPart w:val="57C95695FF9E24488F9F6CD846A53F15"/>
-        </w:placeholder>
-        <w:temporary/>
-        <w:showingPlcHdr/>
-        <w15:appearance w15:val="hidden"/>
-      </w:sdtPr>
-      <w:sdtEndPr/>
-      <w:sdtContent>
-        <w:p>
-          <w:pPr>
-            <w:pStyle w:val="Heading3"/>
-          </w:pPr>
-          <w:r>
-            <w:t xml:space="preserve">To easily apply any text formatting you see in this outline with just a tap, on the Home tab of the ribbon, check out </w:t>
-          </w:r>
-          <w:r>
-            <w:t>Styles.</w:t>
-          </w:r>
-        </w:p>
-        <w:p>
-          <w:pPr>
-            <w:pStyle w:val="Heading3"/>
-          </w:pPr>
-          <w:r>
-            <w:t>For example, this paragraph uses Heading 3 style.</w:t>
-          </w:r>
-        </w:p>
-      </w:sdtContent>
-    </w:sdt>
-    <w:sdt>
-      <w:sdtPr>
-        <w:id w:val="2019964513"/>
-        <w:placeholder>
-          <w:docPart w:val="167A5252CA1528448586C4A519119B48"/>
-        </w:placeholder>
-        <w:temporary/>
-        <w:showingPlcHdr/>
-        <w15:appearance w15:val="hidden"/>
-      </w:sdtPr>
-      <w:sdtEndPr/>
-      <w:sdtContent>
-        <w:p>
-          <w:pPr>
-            <w:pStyle w:val="Heading1"/>
-          </w:pPr>
-          <w:r>
-            <w:t>Heading 1</w:t>
-          </w:r>
-        </w:p>
-      </w:sdtContent>
-    </w:sdt>
-    <w:sdt>
-      <w:sdtPr>
-        <w:id w:val="470033890"/>
-        <w:placeholder>
-          <w:docPart w:val="D25A5C4EBF863B4C8BCE7267536C682B"/>
-        </w:placeholder>
-        <w:temporary/>
-        <w:showingPlcHdr/>
-        <w15:appearance w15:val="hidden"/>
-      </w:sdtPr>
-      <w:sdtEndPr/>
-      <w:sdtContent>
-        <w:p>
-          <w:r>
-            <w:t xml:space="preserve">Want to insert a picture from your files or add a shape, text box, or table? You got it! On the Insert tab of the ribbon, just tap the option you need. </w:t>
-          </w:r>
-        </w:p>
-        <w:p>
-          <w:r>
-            <w:t>Find even more easy-to-use tool</w:t>
-          </w:r>
-          <w:r>
-            <w:t>s on the Insert tab, such as to add a hyperlink or insert a comment.</w:t>
-          </w:r>
-        </w:p>
-      </w:sdtContent>
-    </w:sdt>
+    <w:p>
+      <w:pPr>
+        <w:pStyle w:val="Heading3"/>
+      </w:pPr>
+      <w:bookmarkStart w:id="0" w:name="_GoBack"/>
+      <w:bookmarkEnd w:id="0"/>
+      <w:r>
+        <w:t>To easily apply any text formatting you see in this outline with just a tap, on the Home tab of the ribbon, check out Styles.</w:t>
+      </w:r>
+    </w:p>
+    <w:p>
+      <w:pPr>
+        <w:pStyle w:val="Heading3"/>
+      </w:pPr>
+      <w:r>
+        <w:t>For example, this paragraph uses Heading 3 style.</w:t>
+      </w:r>
+    </w:p>
     <w:sectPr>
       <w:footerReference w:type="default" r:id="rId7"/>
       <w:pgSz w:w="12240" w:h="15840"/>
@@ -534,6 +468,7 @@
     <w:lsdException w:name="HTML Sample" w:semiHidden="1" w:unhideWhenUsed="1"/>
     <w:lsdException w:name="HTML Typewriter" w:semiHidden="1" w:unhideWhenUsed="1"/>
     <w:lsdException w:name="HTML Variable" w:semiHidden="1" w:unhideWhenUsed="1"/>
+    <w:lsdException w:name="Normal Table" w:semiHidden="1" w:unhideWhenUsed="1"/>
     <w:lsdException w:name="annotation subject" w:semiHidden="1" w:unhideWhenUsed="1"/>
     <w:lsdException w:name="No List" w:semiHidden="1" w:unhideWhenUsed="1"/>
     <w:lsdException w:name="Outline List 1" w:semiHidden="1" w:unhideWhenUsed="1"/>
@@ -579,9 +514,11 @@
     <w:lsdException w:name="Table Subtle 1" w:semiHidden="1" w:unhideWhenUsed="1"/>
     <w:lsdException w:name="Table Subtle 2" w:semiHidden="1" w:unhideWhenUsed="1"/>
     <w:lsdException w:name="Table Web 1" w:semiHidden="1" w:unhideWhenUsed="1"/>
+    <w:lsdException w:name="Table Web 2" w:semiHidden="1" w:unhideWhenUsed="1"/>
     <w:lsdException w:name="Table Web 3" w:semiHidden="1" w:unhideWhenUsed="1"/>
     <w:lsdException w:name="Balloon Text" w:semiHidden="1" w:unhideWhenUsed="1"/>
     <w:lsdException w:name="Table Grid" w:uiPriority="39"/>
+    <w:lsdException w:name="Table Theme" w:semiHidden="1" w:unhideWhenUsed="1"/>
     <w:lsdException w:name="Placeholder Text" w:semiHidden="1"/>
     <w:lsdException w:name="No Spacing" w:semiHidden="1" w:uiPriority="1" w:unhideWhenUsed="1" w:qFormat="1"/>
     <w:lsdException w:name="Light Shading" w:uiPriority="60"/>
@@ -1556,103 +1493,6 @@
         </w:p>
       </w:docPartBody>
     </w:docPart>
-    <w:docPart>
-      <w:docPartPr>
-        <w:name w:val="57C95695FF9E24488F9F6CD846A53F15"/>
-        <w:category>
-          <w:name w:val="General"/>
-          <w:gallery w:val="placeholder"/>
-        </w:category>
-        <w:types>
-          <w:type w:val="bbPlcHdr"/>
-        </w:types>
-        <w:behaviors>
-          <w:behavior w:val="content"/>
-        </w:behaviors>
-        <w:guid w:val="{7610ADDF-0AD9-F946-AD72-2B745421414F}"/>
-      </w:docPartPr>
-      <w:docPartBody>
-        <w:p>
-          <w:pPr>
-            <w:pStyle w:val="Heading3"/>
-          </w:pPr>
-          <w:r>
-            <w:t>To easily apply any text formatting you see in this outline with just a tap, on the Home tab of the ribbon, check out Styles.</w:t>
-          </w:r>
-        </w:p>
-        <w:p>
-          <w:pPr>
-            <w:pStyle w:val="57C95695FF9E24488F9F6CD846A53F15"/>
-          </w:pPr>
-          <w:r>
-            <w:t xml:space="preserve">For </w:t>
-          </w:r>
-          <w:r>
-            <w:t>example, this paragraph uses Heading 3 style.</w:t>
-          </w:r>
-        </w:p>
-      </w:docPartBody>
-    </w:docPart>
-    <w:docPart>
-      <w:docPartPr>
-        <w:name w:val="167A5252CA1528448586C4A519119B48"/>
-        <w:category>
-          <w:name w:val="General"/>
-          <w:gallery w:val="placeholder"/>
-        </w:category>
-        <w:types>
-          <w:type w:val="bbPlcHdr"/>
-        </w:types>
-        <w:behaviors>
-          <w:behavior w:val="content"/>
-        </w:behaviors>
-        <w:guid w:val="{9DD929E7-D81C-0241-90D7-8782F9179E36}"/>
-      </w:docPartPr>
-      <w:docPartBody>
-        <w:p>
-          <w:pPr>
-            <w:pStyle w:val="167A5252CA1528448586C4A519119B48"/>
-          </w:pPr>
-          <w:r>
-            <w:t>Heading 1</w:t>
-          </w:r>
-        </w:p>
-      </w:docPartBody>
-    </w:docPart>
-    <w:docPart>
-      <w:docPartPr>
-        <w:name w:val="D25A5C4EBF863B4C8BCE7267536C682B"/>
-        <w:category>
-          <w:name w:val="General"/>
-          <w:gallery w:val="placeholder"/>
-        </w:category>
-        <w:types>
-          <w:type w:val="bbPlcHdr"/>
-        </w:types>
-        <w:behaviors>
-          <w:behavior w:val="content"/>
-        </w:behaviors>
-        <w:guid w:val="{2E36B13E-324D-1D43-961F-F789C117B111}"/>
-      </w:docPartPr>
-      <w:docPartBody>
-        <w:p>
-          <w:r>
-            <w:t xml:space="preserve">Want to insert a picture from your files or add a shape, text box, or table? You got it! On the Insert tab of the ribbon, just tap the option you need. </w:t>
-          </w:r>
-        </w:p>
-        <w:p>
-          <w:pPr>
-            <w:pStyle w:val="D25A5C4EBF863B4C8BCE7267536C682B"/>
-          </w:pPr>
-          <w:r>
-            <w:t xml:space="preserve">Find even more easy-to-use tools on the Insert </w:t>
-          </w:r>
-          <w:r>
-            <w:t>tab, such as to add a hyperlink or insert a comment.</w:t>
-          </w:r>
-        </w:p>
-      </w:docPartBody>
-    </w:docPart>
   </w:docParts>
 </w:glossaryDocument>
 </file>
@@ -1842,7 +1682,9 @@
   </w:compat>
   <w:rsids>
     <w:rsidRoot w:val="006E4A9C"/>
+    <w:rsid w:val="000513EA"/>
     <w:rsid w:val="006E4A9C"/>
+    <w:rsid w:val="00F95B6A"/>
   </w:rsids>
   <m:mathPr>
     <m:mathFont m:val="Cambria Math"/>

</xml_diff>